<commit_message>
Maj Description projet v1
</commit_message>
<xml_diff>
--- a/Cahier_des_charges_v0.1.docx
+++ b/Cahier_des_charges_v0.1.docx
@@ -1739,10 +1739,6 @@
     </w:p>
     <w:p>
       <w:pPr>
-        <w:autoSpaceDE w:val="0"/>
-        <w:autoSpaceDN w:val="0"/>
-        <w:adjustRightInd w:val="0"/>
-        <w:spacing w:after="0" w:line="240" w:lineRule="auto"/>
         <w:rPr>
           <w:rFonts w:ascii="HelveticaNeue" w:hAnsi="HelveticaNeue" w:cs="HelveticaNeue"/>
         </w:rPr>
@@ -1770,28 +1766,142 @@
         </w:rPr>
       </w:pPr>
       <w:r>
-        <w:br w:type="page"/>
-      </w:r>
+        <w:rPr>
+          <w:rFonts w:ascii="HelveticaNeue" w:hAnsi="HelveticaNeue" w:cs="HelveticaNeue"/>
+        </w:rPr>
+        <w:t>Aujourd’hui l’air est une ressource naturelle menacée par la pollution</w:t>
+      </w:r>
+      <w:r>
+        <w:rPr>
+          <w:rFonts w:ascii="HelveticaNeue" w:hAnsi="HelveticaNeue" w:cs="HelveticaNeue"/>
+        </w:rPr>
+        <w:t>, l’impact environnemental dont est liées l’air est polluées. Aujourd’hui on par d’</w:t>
+      </w:r>
+      <w:proofErr w:type="spellStart"/>
+      <w:r>
+        <w:rPr>
+          <w:rFonts w:ascii="HelveticaNeue" w:hAnsi="HelveticaNeue" w:cs="HelveticaNeue"/>
+        </w:rPr>
+        <w:t>ecologie</w:t>
+      </w:r>
+      <w:proofErr w:type="spellEnd"/>
+      <w:r>
+        <w:rPr>
+          <w:rFonts w:ascii="HelveticaNeue" w:hAnsi="HelveticaNeue" w:cs="HelveticaNeue"/>
+        </w:rPr>
+        <w:t xml:space="preserve"> comme d’un geste du quotidien pour limiter la pollution d’un point de vue environnemental mais il s’en va s’en dire que c’est tout l’écosystème et la terre qui nécessite une aire saine et viable. Peu d’entreprise aujourd’hui s’engage plus loin que de ce que les normes gouvernemental au niveau de la pollution de l’air définissent. Et cela quand des normes sont appliqué. Je ne vois pas la </w:t>
+      </w:r>
+      <w:proofErr w:type="spellStart"/>
+      <w:r>
+        <w:rPr>
+          <w:rFonts w:ascii="HelveticaNeue" w:hAnsi="HelveticaNeue" w:cs="HelveticaNeue"/>
+        </w:rPr>
+        <w:t>depollution</w:t>
+      </w:r>
+      <w:proofErr w:type="spellEnd"/>
+      <w:r>
+        <w:rPr>
+          <w:rFonts w:ascii="HelveticaNeue" w:hAnsi="HelveticaNeue" w:cs="HelveticaNeue"/>
+        </w:rPr>
+        <w:t xml:space="preserve"> de l’air comme une fin mais comme un avancement pour les villes, ou la concentration de pollution est plus élevés comme une aide au bien être de la population, que soit sante actuel ou bien être </w:t>
+      </w:r>
+      <w:proofErr w:type="spellStart"/>
+      <w:r>
+        <w:rPr>
+          <w:rFonts w:ascii="HelveticaNeue" w:hAnsi="HelveticaNeue" w:cs="HelveticaNeue"/>
+        </w:rPr>
+        <w:t>a venir</w:t>
+      </w:r>
+      <w:proofErr w:type="spellEnd"/>
+      <w:r>
+        <w:rPr>
+          <w:rFonts w:ascii="HelveticaNeue" w:hAnsi="HelveticaNeue" w:cs="HelveticaNeue"/>
+        </w:rPr>
+        <w:t xml:space="preserve">. Il existe des cartographie des villes les plus pollue avec des taux allant de bon médiocre voir dangereux. Il manque une réel informations des personnes sur l’air qu’il respire, soit personne va vouloir respirer l’air sortait d’un pot d’échappement mais savoir qu’il existe des cartographie en temps </w:t>
+      </w:r>
+      <w:proofErr w:type="spellStart"/>
+      <w:r>
+        <w:rPr>
+          <w:rFonts w:ascii="HelveticaNeue" w:hAnsi="HelveticaNeue" w:cs="HelveticaNeue"/>
+        </w:rPr>
+        <w:t>reeel</w:t>
+      </w:r>
+      <w:proofErr w:type="spellEnd"/>
+      <w:r>
+        <w:rPr>
+          <w:rFonts w:ascii="HelveticaNeue" w:hAnsi="HelveticaNeue" w:cs="HelveticaNeue"/>
+        </w:rPr>
+        <w:t xml:space="preserve"> de la pollution de l’air et que l’air ce jour la cause de la météo et des gens en circulation et de d’autre variable nous arrivons dans des villes rapidement a un statut de l’air de niveau médiocre. J’estime que c’est un droit de savoir que l’on respire de l’air pollue et quels est la </w:t>
+      </w:r>
+      <w:proofErr w:type="spellStart"/>
+      <w:r>
+        <w:rPr>
+          <w:rFonts w:ascii="HelveticaNeue" w:hAnsi="HelveticaNeue" w:cs="HelveticaNeue"/>
+        </w:rPr>
+        <w:t>qualtie</w:t>
+      </w:r>
+      <w:proofErr w:type="spellEnd"/>
+      <w:r>
+        <w:rPr>
+          <w:rFonts w:ascii="HelveticaNeue" w:hAnsi="HelveticaNeue" w:cs="HelveticaNeue"/>
+        </w:rPr>
+        <w:t xml:space="preserve"> de l’air ! il existe des startups qui ce sont lances dans ce type de projets, comme pour la ville de paris avec des appareils se plaçant sur lampadaire … j’aimerais </w:t>
+      </w:r>
+      <w:proofErr w:type="spellStart"/>
+      <w:r>
+        <w:rPr>
+          <w:rFonts w:ascii="HelveticaNeue" w:hAnsi="HelveticaNeue" w:cs="HelveticaNeue"/>
+        </w:rPr>
+        <w:t>reeleement</w:t>
+      </w:r>
+      <w:proofErr w:type="spellEnd"/>
+      <w:r>
+        <w:rPr>
+          <w:rFonts w:ascii="HelveticaNeue" w:hAnsi="HelveticaNeue" w:cs="HelveticaNeue"/>
+        </w:rPr>
+        <w:t xml:space="preserve"> aller plus loin en passant a l’action en </w:t>
+      </w:r>
+      <w:proofErr w:type="spellStart"/>
+      <w:r>
+        <w:rPr>
+          <w:rFonts w:ascii="HelveticaNeue" w:hAnsi="HelveticaNeue" w:cs="HelveticaNeue"/>
+        </w:rPr>
+        <w:t>difinnisant</w:t>
+      </w:r>
+      <w:proofErr w:type="spellEnd"/>
+      <w:r>
+        <w:rPr>
+          <w:rFonts w:ascii="HelveticaNeue" w:hAnsi="HelveticaNeue" w:cs="HelveticaNeue"/>
+        </w:rPr>
+        <w:t xml:space="preserve"> une solution pour traiter cette air pour mettre a disposition aux ville la capacite de faire redescendre le taux de pollution. Adapter basiquement un droit commun et le rendre réel </w:t>
+      </w:r>
+      <w:bookmarkStart w:id="3" w:name="_GoBack"/>
+      <w:bookmarkEnd w:id="3"/>
     </w:p>
     <w:p>
       <w:pPr>
         <w:pStyle w:val="Titre2"/>
       </w:pPr>
-      <w:bookmarkStart w:id="3" w:name="_Toc30597689"/>
-      <w:r>
-        <w:lastRenderedPageBreak/>
+      <w:bookmarkStart w:id="4" w:name="_Toc30597689"/>
+      <w:r>
         <w:t>I.2 Analyse projet</w:t>
       </w:r>
-      <w:bookmarkEnd w:id="3"/>
+      <w:bookmarkEnd w:id="4"/>
       <w:r>
         <w:t xml:space="preserve"> </w:t>
       </w:r>
     </w:p>
+    <w:p/>
+    <w:p>
+      <w:r>
+        <w:t xml:space="preserve">Les objectifs de la dépollution de l’air </w:t>
+      </w:r>
+    </w:p>
     <w:p>
       <w:pPr>
         <w:pStyle w:val="Titre3"/>
       </w:pPr>
-      <w:bookmarkStart w:id="4" w:name="_Toc30597690"/>
+      <w:bookmarkStart w:id="5" w:name="_Toc30597690"/>
       <w:r>
         <w:t>I</w:t>
       </w:r>
@@ -1807,7 +1917,7 @@
       <w:r>
         <w:t>Analyse</w:t>
       </w:r>
-      <w:bookmarkEnd w:id="4"/>
+      <w:bookmarkEnd w:id="5"/>
       <w:r>
         <w:t xml:space="preserve"> </w:t>
       </w:r>
@@ -1816,7 +1926,7 @@
       <w:pPr>
         <w:pStyle w:val="Titre3"/>
       </w:pPr>
-      <w:bookmarkStart w:id="5" w:name="_Toc30597691"/>
+      <w:bookmarkStart w:id="6" w:name="_Toc30597691"/>
       <w:r>
         <w:t>I.</w:t>
       </w:r>
@@ -1835,7 +1945,7 @@
       <w:r>
         <w:t>visites</w:t>
       </w:r>
-      <w:bookmarkEnd w:id="5"/>
+      <w:bookmarkEnd w:id="6"/>
       <w:r>
         <w:t> </w:t>
       </w:r>
@@ -1874,7 +1984,7 @@
       <w:pPr>
         <w:pStyle w:val="Titre3"/>
       </w:pPr>
-      <w:bookmarkStart w:id="6" w:name="_Toc30597692"/>
+      <w:bookmarkStart w:id="7" w:name="_Toc30597692"/>
       <w:r>
         <w:t>I</w:t>
       </w:r>
@@ -1890,13 +2000,13 @@
       <w:r>
         <w:t>Analyse activités de l’hébergement :</w:t>
       </w:r>
-      <w:bookmarkEnd w:id="6"/>
+      <w:bookmarkEnd w:id="7"/>
     </w:p>
     <w:p>
       <w:pPr>
         <w:pStyle w:val="Titre3"/>
       </w:pPr>
-      <w:bookmarkStart w:id="7" w:name="_Toc30597693"/>
+      <w:bookmarkStart w:id="8" w:name="_Toc30597693"/>
       <w:r>
         <w:t>I</w:t>
       </w:r>
@@ -1912,7 +2022,7 @@
       <w:r>
         <w:t>Analyse référencement local</w:t>
       </w:r>
-      <w:bookmarkEnd w:id="7"/>
+      <w:bookmarkEnd w:id="8"/>
       <w:r>
         <w:t xml:space="preserve"> </w:t>
       </w:r>
@@ -1967,7 +2077,7 @@
       <w:pPr>
         <w:pStyle w:val="Titre2"/>
       </w:pPr>
-      <w:bookmarkStart w:id="8" w:name="_Toc30597694"/>
+      <w:bookmarkStart w:id="9" w:name="_Toc30597694"/>
       <w:r>
         <w:t>I</w:t>
       </w:r>
@@ -1980,7 +2090,7 @@
       <w:r>
         <w:t xml:space="preserve"> Les cibles</w:t>
       </w:r>
-      <w:bookmarkEnd w:id="8"/>
+      <w:bookmarkEnd w:id="9"/>
     </w:p>
     <w:p>
       <w:pPr>
@@ -2146,7 +2256,7 @@
       <w:pPr>
         <w:pStyle w:val="Titre2"/>
       </w:pPr>
-      <w:bookmarkStart w:id="9" w:name="_Toc30597695"/>
+      <w:bookmarkStart w:id="10" w:name="_Toc30597695"/>
       <w:r>
         <w:lastRenderedPageBreak/>
         <w:t>I.1</w:t>
@@ -2163,7 +2273,7 @@
       <w:r>
         <w:t>onctionnalités</w:t>
       </w:r>
-      <w:bookmarkEnd w:id="9"/>
+      <w:bookmarkEnd w:id="10"/>
       <w:r>
         <w:t xml:space="preserve"> </w:t>
       </w:r>
@@ -2201,11 +2311,11 @@
       <w:pPr>
         <w:pStyle w:val="Titre"/>
       </w:pPr>
-      <w:bookmarkStart w:id="10" w:name="_Toc30597696"/>
+      <w:bookmarkStart w:id="11" w:name="_Toc30597696"/>
       <w:r>
         <w:t>II. Les concurrents</w:t>
       </w:r>
-      <w:bookmarkEnd w:id="10"/>
+      <w:bookmarkEnd w:id="11"/>
       <w:r>
         <w:t xml:space="preserve"> </w:t>
       </w:r>
@@ -2289,11 +2399,11 @@
       <w:r>
         <w:t xml:space="preserve"> </w:t>
       </w:r>
-      <w:bookmarkStart w:id="11" w:name="_Toc30597697"/>
+      <w:bookmarkStart w:id="12" w:name="_Toc30597697"/>
       <w:r>
         <w:t>III. Ergonomie et Graphisme</w:t>
       </w:r>
-      <w:bookmarkEnd w:id="11"/>
+      <w:bookmarkEnd w:id="12"/>
       <w:r>
         <w:t xml:space="preserve"> </w:t>
       </w:r>
@@ -2302,14 +2412,14 @@
       <w:pPr>
         <w:pStyle w:val="Titre2"/>
       </w:pPr>
-      <w:bookmarkStart w:id="12" w:name="_Toc30597698"/>
+      <w:bookmarkStart w:id="13" w:name="_Toc30597698"/>
       <w:r>
         <w:t>III</w:t>
       </w:r>
       <w:r>
         <w:t>.1. Structure du site e-commerce</w:t>
       </w:r>
-      <w:bookmarkEnd w:id="12"/>
+      <w:bookmarkEnd w:id="13"/>
     </w:p>
     <w:p>
       <w:pPr>
@@ -2353,7 +2463,6 @@
           <w:szCs w:val="26"/>
         </w:rPr>
       </w:pPr>
-      <w:bookmarkStart w:id="13" w:name="_GoBack"/>
       <w:r>
         <w:rPr>
           <w:rStyle w:val="Accentuation"/>
@@ -2423,7 +2532,6 @@
           </wp:anchor>
         </w:drawing>
       </w:r>
-      <w:bookmarkEnd w:id="13"/>
       <w:r>
         <w:rPr>
           <w:rStyle w:val="Accentuation"/>
@@ -4195,7 +4303,6 @@
         <w:t xml:space="preserve"> ipsum ». Ils servent surtout à visualiser la structure générale de chaque page et l’emplacement des différents </w:t>
       </w:r>
       <w:proofErr w:type="spellStart"/>
-      <w:proofErr w:type="gramStart"/>
       <w:r>
         <w:rPr>
           <w:rFonts w:ascii="HelveticaNeue" w:hAnsi="HelveticaNeue" w:cs="HelveticaNeue"/>
@@ -4204,7 +4311,6 @@
         <w:t>blocs.L’étape</w:t>
       </w:r>
       <w:proofErr w:type="spellEnd"/>
-      <w:proofErr w:type="gramEnd"/>
       <w:r>
         <w:rPr>
           <w:rFonts w:ascii="HelveticaNeue" w:hAnsi="HelveticaNeue" w:cs="HelveticaNeue"/>
@@ -13278,7 +13384,7 @@
 </file>
 
 <file path=customXml/itemProps1.xml><?xml version="1.0" encoding="utf-8"?>
-<ds:datastoreItem xmlns:ds="http://schemas.openxmlformats.org/officeDocument/2006/customXml" ds:itemID="{05CB1EAC-48D4-402D-94BF-38854210AA13}">
+<ds:datastoreItem xmlns:ds="http://schemas.openxmlformats.org/officeDocument/2006/customXml" ds:itemID="{C96E36B0-1323-46C9-A11A-8C2845E44CEA}">
   <ds:schemaRefs>
     <ds:schemaRef ds:uri="http://schemas.openxmlformats.org/officeDocument/2006/bibliography"/>
   </ds:schemaRefs>

</xml_diff>